<commit_message>
Updated ET2D (LC, Sticker & microbit)
</commit_message>
<xml_diff>
--- a/ET2D_VORLAGE_DE_v0.0.docx
+++ b/ET2D_VORLAGE_DE_v0.0.docx
@@ -1,6 +1,6 @@
 
 <file path=word/document.xml><?xml version="1.0" encoding="utf-8"?>
-<w:document xmlns:wpc="http://schemas.microsoft.com/office/word/2010/wordprocessingCanvas" xmlns:cx="http://schemas.microsoft.com/office/drawing/2014/chartex" xmlns:cx1="http://schemas.microsoft.com/office/drawing/2015/9/8/chartex" xmlns:cx2="http://schemas.microsoft.com/office/drawing/2015/10/21/chartex" xmlns:cx3="http://schemas.microsoft.com/office/drawing/2016/5/9/chartex" xmlns:cx4="http://schemas.microsoft.com/office/drawing/2016/5/10/chartex" xmlns:cx5="http://schemas.microsoft.com/office/drawing/2016/5/11/chartex" xmlns:cx6="http://schemas.microsoft.com/office/drawing/2016/5/12/chartex" xmlns:cx7="http://schemas.microsoft.com/office/drawing/2016/5/13/chartex" xmlns:cx8="http://schemas.microsoft.com/office/drawing/2016/5/14/chartex" xmlns:mc="http://schemas.openxmlformats.org/markup-compatibility/2006" xmlns:aink="http://schemas.microsoft.com/office/drawing/2016/ink" xmlns:am3d="http://schemas.microsoft.com/office/drawing/2017/model3d" xmlns:o="urn:schemas-microsoft-com:office:office" xmlns:oel="http://schemas.microsoft.com/office/2019/extlst" xmlns:r="http://schemas.openxmlformats.org/officeDocument/2006/relationships" xmlns:m="http://schemas.openxmlformats.org/officeDocument/2006/math" xmlns:v="urn:schemas-microsoft-com:vml" xmlns:wp14="http://schemas.microsoft.com/office/word/2010/wordprocessingDrawing" xmlns:wp="http://schemas.openxmlformats.org/drawingml/2006/wordprocessingDrawing" xmlns:w10="urn:schemas-microsoft-com:office:word" xmlns:w="http://schemas.openxmlformats.org/wordprocessingml/2006/main" xmlns:w14="http://schemas.microsoft.com/office/word/2010/wordml" xmlns:w15="http://schemas.microsoft.com/office/word/2012/wordml" xmlns:w16cex="http://schemas.microsoft.com/office/word/2018/wordml/cex" xmlns:w16cid="http://schemas.microsoft.com/office/word/2016/wordml/cid" xmlns:w16="http://schemas.microsoft.com/office/word/2018/wordml" xmlns:w16sdtdh="http://schemas.microsoft.com/office/word/2020/wordml/sdtdatahash" xmlns:w16se="http://schemas.microsoft.com/office/word/2015/wordml/symex" xmlns:wpg="http://schemas.microsoft.com/office/word/2010/wordprocessingGroup" xmlns:wpi="http://schemas.microsoft.com/office/word/2010/wordprocessingInk" xmlns:wne="http://schemas.microsoft.com/office/word/2006/wordml" xmlns:wps="http://schemas.microsoft.com/office/word/2010/wordprocessingShape" mc:Ignorable="w14 w15 w16se w16cid w16 w16cex w16sdtdh wp14">
+<w:document xmlns:wpc="http://schemas.microsoft.com/office/word/2010/wordprocessingCanvas" xmlns:cx="http://schemas.microsoft.com/office/drawing/2014/chartex" xmlns:cx1="http://schemas.microsoft.com/office/drawing/2015/9/8/chartex" xmlns:cx2="http://schemas.microsoft.com/office/drawing/2015/10/21/chartex" xmlns:cx3="http://schemas.microsoft.com/office/drawing/2016/5/9/chartex" xmlns:cx4="http://schemas.microsoft.com/office/drawing/2016/5/10/chartex" xmlns:cx5="http://schemas.microsoft.com/office/drawing/2016/5/11/chartex" xmlns:cx6="http://schemas.microsoft.com/office/drawing/2016/5/12/chartex" xmlns:cx7="http://schemas.microsoft.com/office/drawing/2016/5/13/chartex" xmlns:cx8="http://schemas.microsoft.com/office/drawing/2016/5/14/chartex" xmlns:mc="http://schemas.openxmlformats.org/markup-compatibility/2006" xmlns:aink="http://schemas.microsoft.com/office/drawing/2016/ink" xmlns:am3d="http://schemas.microsoft.com/office/drawing/2017/model3d" xmlns:o="urn:schemas-microsoft-com:office:office" xmlns:oel="http://schemas.microsoft.com/office/2019/extlst" xmlns:r="http://schemas.openxmlformats.org/officeDocument/2006/relationships" xmlns:m="http://schemas.openxmlformats.org/officeDocument/2006/math" xmlns:v="urn:schemas-microsoft-com:vml" xmlns:wp14="http://schemas.microsoft.com/office/word/2010/wordprocessingDrawing" xmlns:wp="http://schemas.openxmlformats.org/drawingml/2006/wordprocessingDrawing" xmlns:w10="urn:schemas-microsoft-com:office:word" xmlns:w="http://schemas.openxmlformats.org/wordprocessingml/2006/main" xmlns:w14="http://schemas.microsoft.com/office/word/2010/wordml" xmlns:w15="http://schemas.microsoft.com/office/word/2012/wordml" xmlns:w16cex="http://schemas.microsoft.com/office/word/2018/wordml/cex" xmlns:w16cid="http://schemas.microsoft.com/office/word/2016/wordml/cid" xmlns:w16="http://schemas.microsoft.com/office/word/2018/wordml" xmlns:w16sdtdh="http://schemas.microsoft.com/office/word/2020/wordml/sdtdatahash" xmlns:w16se="http://schemas.microsoft.com/office/word/2015/wordml/symex" xmlns:wpg="http://schemas.microsoft.com/office/word/2010/wordprocessingGroup" xmlns:wpi="http://schemas.microsoft.com/office/word/2010/wordprocessingInk" xmlns:wne="http://schemas.microsoft.com/office/word/2006/wordml" xmlns:wps="http://schemas.microsoft.com/office/word/2010/wordprocessingShape" xmlns:a="http://schemas.openxmlformats.org/drawingml/2006/main" xmlns:pic="http://schemas.openxmlformats.org/drawingml/2006/picture" xmlns:a14="http://schemas.microsoft.com/office/drawing/2010/main" mc:Ignorable="w14 w15 w16se w16cid w16 w16cex w16sdtdh wp14">
   <w:body>
     <w:p>
       <w:pPr>
@@ -8,8 +8,8 @@
         <w:jc w:val="center"/>
         <w:rPr>
           <w:rFonts w:ascii="Sofia Pro Bold" w:hAnsi="Sofia Pro Bold"/>
-          <w:b/>
-          <w:bCs/>
+          <w:b w:val="1"/>
+          <w:bCs w:val="1"/>
           <w:sz w:val="26"/>
           <w:szCs w:val="26"/>
           <w:lang w:val="de-DE"/>
@@ -177,24 +177,13 @@
       <w:r>
         <w:rPr>
           <w:rFonts w:ascii="Sofia Pro Bold" w:hAnsi="Sofia Pro Bold"/>
-          <w:b/>
-          <w:bCs/>
+          <w:b w:val="1"/>
+          <w:bCs w:val="1"/>
           <w:sz w:val="26"/>
           <w:szCs w:val="26"/>
           <w:lang w:val="de-DE"/>
         </w:rPr>
-        <w:t>NAME DE</w:t>
-      </w:r>
-      <w:r>
-        <w:rPr>
-          <w:rFonts w:ascii="Sofia Pro Bold" w:hAnsi="Sofia Pro Bold"/>
-          <w:b/>
-          <w:bCs/>
-          <w:sz w:val="26"/>
-          <w:szCs w:val="26"/>
-          <w:lang w:val="de-DE"/>
-        </w:rPr>
-        <w:t>R ANLEITUNG</w:t>
+        <w:t>Name der Anleitung</w:t>
       </w:r>
     </w:p>
     <w:p>
@@ -356,12 +345,12 @@
         <w:tblStyle w:val="Tabellenraster"/>
         <w:tblW w:w="9284" w:type="dxa"/>
         <w:tblBorders>
-          <w:top w:val="none" w:sz="0" w:space="0" w:color="auto"/>
-          <w:left w:val="none" w:sz="0" w:space="0" w:color="auto"/>
-          <w:bottom w:val="none" w:sz="0" w:space="0" w:color="auto"/>
-          <w:right w:val="none" w:sz="0" w:space="0" w:color="auto"/>
-          <w:insideH w:val="none" w:sz="0" w:space="0" w:color="auto"/>
-          <w:insideV w:val="none" w:sz="0" w:space="0" w:color="auto"/>
+          <w:top w:val="none" w:color="auto" w:sz="0" w:space="0"/>
+          <w:left w:val="none" w:color="auto" w:sz="0" w:space="0"/>
+          <w:bottom w:val="none" w:color="auto" w:sz="0" w:space="0"/>
+          <w:right w:val="none" w:color="auto" w:sz="0" w:space="0"/>
+          <w:insideH w:val="none" w:color="auto" w:sz="0" w:space="0"/>
+          <w:insideV w:val="none" w:color="auto" w:sz="0" w:space="0"/>
         </w:tblBorders>
         <w:tblLook w:val="04A0" w:firstRow="1" w:lastRow="0" w:firstColumn="1" w:lastColumn="0" w:noHBand="0" w:noVBand="1"/>
       </w:tblPr>
@@ -680,7 +669,7 @@
           <w:ilvl w:val="0"/>
           <w:numId w:val="2"/>
         </w:numPr>
-        <w:spacing w:before="120" w:afterLines="150" w:after="360"/>
+        <w:spacing w:before="120" w:after="360" w:afterLines="150"/>
         <w:ind w:left="567" w:hanging="357"/>
         <w:contextualSpacing w:val="0"/>
         <w:jc w:val="both"/>
@@ -772,7 +761,7 @@
           <w:ilvl w:val="0"/>
           <w:numId w:val="2"/>
         </w:numPr>
-        <w:spacing w:before="120" w:afterLines="150" w:after="360"/>
+        <w:spacing w:before="120" w:after="360" w:afterLines="150"/>
         <w:ind w:left="567" w:hanging="357"/>
         <w:contextualSpacing w:val="0"/>
         <w:jc w:val="both"/>
@@ -803,7 +792,7 @@
           <w:ilvl w:val="0"/>
           <w:numId w:val="2"/>
         </w:numPr>
-        <w:spacing w:before="240" w:afterLines="100" w:after="240"/>
+        <w:spacing w:before="240" w:after="240" w:afterLines="100"/>
         <w:ind w:left="567" w:hanging="357"/>
         <w:contextualSpacing w:val="0"/>
         <w:jc w:val="both"/>
@@ -1104,8 +1093,8 @@
           </mc:Choice>
           <mc:Fallback>
             <w:pict>
-              <v:group w14:anchorId="44388DA7" id="Gruppieren 6" o:spid="_x0000_s1026" style="position:absolute;left:0;text-align:left;margin-left:132.85pt;margin-top:59.2pt;width:203.15pt;height:90pt;z-index:251668480" coordsize="25800,11430" o:gfxdata="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">
-                <v:shapetype id="_x0000_t75" coordsize="21600,21600" o:spt="75" o:preferrelative="t" path="m@4@5l@4@11@9@11@9@5xe" filled="f" stroked="f">
+              <v:group id="Gruppieren 6" style="position:absolute;left:0;text-align:left;margin-left:132.85pt;margin-top:59.2pt;width:203.15pt;height:90pt;z-index:251668480" coordsize="25800,11430" o:spid="_x0000_s1026" w14:anchorId="44388DA7" o:gfxdata="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">
+                <v:shapetype id="_x0000_t75" coordsize="21600,21600" filled="f" stroked="f" o:spt="75" o:preferrelative="t" path="m@4@5l@4@11@9@11@9@5xe">
                   <v:stroke joinstyle="miter"/>
                   <v:formulas>
                     <v:f eqn="if lineDrawn pixelLineWidth 0"/>
@@ -1121,19 +1110,19 @@
                     <v:f eqn="prod @7 21600 pixelHeight"/>
                     <v:f eqn="sum @10 21600 0"/>
                   </v:formulas>
-                  <v:path o:extrusionok="f" gradientshapeok="t" o:connecttype="rect"/>
+                  <v:path gradientshapeok="t" o:connecttype="rect" o:extrusionok="f"/>
                   <o:lock v:ext="edit" aspectratio="t"/>
                 </v:shapetype>
-                <v:shape id="Grafik 12" o:spid="_x0000_s1027" type="#_x0000_t75" style="position:absolute;width:24955;height:11430;visibility:visible;mso-wrap-style:square" o:gfxdata="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">
-                  <v:imagedata r:id="rId17" o:title="3D-Box_50x20x2mm"/>
+                <v:shape id="Grafik 12" style="position:absolute;width:24955;height:11430;visibility:visible;mso-wrap-style:square" o:spid="_x0000_s1027" type="#_x0000_t75" o:gfxdata="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">
+                  <v:imagedata o:title="3D-Box_50x20x2mm" r:id="rId17"/>
                 </v:shape>
-                <v:group id="Gruppieren 29" o:spid="_x0000_s1028" style="position:absolute;left:20358;top:2674;width:5442;height:2425" coordorigin="160,-182" coordsize="5446,2425" o:gfxdata="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">
-                  <v:rect id="Rechteck 30" o:spid="_x0000_s1029" style="position:absolute;left:804;top:476;width:3273;height:1334;visibility:visible;mso-wrap-style:square;v-text-anchor:middle" o:gfxdata="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" fillcolor="white [3212]" stroked="f" strokeweight="1pt"/>
+                <v:group id="Gruppieren 29" style="position:absolute;left:20358;top:2674;width:5442;height:2425" coordsize="5446,2425" coordorigin="160,-182" o:spid="_x0000_s1028" o:gfxdata="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">
+                  <v:rect id="Rechteck 30" style="position:absolute;left:804;top:476;width:3273;height:1334;visibility:visible;mso-wrap-style:square;v-text-anchor:middle" o:spid="_x0000_s1029" fillcolor="white [3212]" stroked="f" strokeweight="1pt" o:gfxdata="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"/>
                   <v:shapetype id="_x0000_t202" coordsize="21600,21600" o:spt="202" path="m,l,21600r21600,l21600,xe">
                     <v:stroke joinstyle="miter"/>
                     <v:path gradientshapeok="t" o:connecttype="rect"/>
                   </v:shapetype>
-                  <v:shape id="_x0000_s1030" type="#_x0000_t202" style="position:absolute;left:160;top:-182;width:5447;height:2424;visibility:visible;mso-wrap-style:square;v-text-anchor:top" o:gfxdata="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" filled="f" stroked="f">
+                  <v:shape id="_x0000_s1030" style="position:absolute;left:160;top:-182;width:5447;height:2424;visibility:visible;mso-wrap-style:square;v-text-anchor:top" filled="f" stroked="f" type="#_x0000_t202" o:gfxdata="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">
                     <v:textbox>
                       <w:txbxContent>
                         <w:p>
@@ -1161,9 +1150,9 @@
                     </v:textbox>
                   </v:shape>
                 </v:group>
-                <v:group id="Gruppieren 40" o:spid="_x0000_s1031" style="position:absolute;left:7591;top:8971;width:5442;height:2426" coordorigin="160,-182" coordsize="5446,2425" o:gfxdata="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">
-                  <v:rect id="Rechteck 42" o:spid="_x0000_s1032" style="position:absolute;left:804;top:476;width:3273;height:1334;visibility:visible;mso-wrap-style:square;v-text-anchor:middle" o:gfxdata="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" fillcolor="white [3212]" stroked="f" strokeweight="1pt"/>
-                  <v:shape id="_x0000_s1033" type="#_x0000_t202" style="position:absolute;left:160;top:-182;width:5447;height:2424;visibility:visible;mso-wrap-style:square;v-text-anchor:top" o:gfxdata="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" filled="f" stroked="f">
+                <v:group id="Gruppieren 40" style="position:absolute;left:7591;top:8971;width:5442;height:2426" coordsize="5446,2425" coordorigin="160,-182" o:spid="_x0000_s1031" o:gfxdata="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">
+                  <v:rect id="Rechteck 42" style="position:absolute;left:804;top:476;width:3273;height:1334;visibility:visible;mso-wrap-style:square;v-text-anchor:middle" o:spid="_x0000_s1032" fillcolor="white [3212]" stroked="f" strokeweight="1pt" o:gfxdata="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"/>
+                  <v:shape id="_x0000_s1033" style="position:absolute;left:160;top:-182;width:5447;height:2424;visibility:visible;mso-wrap-style:square;v-text-anchor:top" filled="f" stroked="f" type="#_x0000_t202" o:gfxdata="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">
                     <v:textbox>
                       <w:txbxContent>
                         <w:p>
@@ -1293,7 +1282,7 @@
     </w:p>
     <w:p>
       <w:pPr>
-        <w:spacing w:before="240" w:afterLines="100" w:after="240"/>
+        <w:spacing w:before="240" w:after="240" w:afterLines="100"/>
         <w:ind w:left="210"/>
         <w:jc w:val="both"/>
         <w:rPr>
@@ -1309,7 +1298,7 @@
           <w:ilvl w:val="0"/>
           <w:numId w:val="2"/>
         </w:numPr>
-        <w:spacing w:before="120" w:afterLines="100" w:after="240"/>
+        <w:spacing w:before="120" w:after="240" w:afterLines="100"/>
         <w:ind w:left="708" w:hanging="501"/>
         <w:contextualSpacing w:val="0"/>
         <w:jc w:val="both"/>
@@ -4350,7 +4339,7 @@
           <w:ilvl w:val="0"/>
           <w:numId w:val="2"/>
         </w:numPr>
-        <w:spacing w:before="120" w:afterLines="100" w:after="240"/>
+        <w:spacing w:before="120" w:after="240" w:afterLines="100"/>
         <w:ind w:left="708" w:hanging="501"/>
         <w:contextualSpacing w:val="0"/>
         <w:jc w:val="both"/>
@@ -4407,7 +4396,7 @@
           <w:ilvl w:val="1"/>
           <w:numId w:val="2"/>
         </w:numPr>
-        <w:spacing w:before="120" w:afterLines="100" w:after="240"/>
+        <w:spacing w:before="120" w:after="240" w:afterLines="100"/>
         <w:contextualSpacing w:val="0"/>
         <w:jc w:val="both"/>
         <w:rPr>
@@ -4430,7 +4419,7 @@
           <w:ilvl w:val="1"/>
           <w:numId w:val="2"/>
         </w:numPr>
-        <w:spacing w:before="120" w:afterLines="100" w:after="240"/>
+        <w:spacing w:before="120" w:after="240" w:afterLines="100"/>
         <w:contextualSpacing w:val="0"/>
         <w:jc w:val="both"/>
         <w:rPr>
@@ -4533,7 +4522,7 @@
               <w:rFonts w:ascii="Sofia Pro Regular" w:hAnsi="Sofia Pro Regular"/>
             </mc:Choice>
             <mc:Fallback>
-              <w:rFonts w:ascii="Segoe UI Emoji" w:eastAsia="Segoe UI Emoji" w:hAnsi="Segoe UI Emoji" w:cs="Segoe UI Emoji"/>
+              <w:rFonts w:ascii="Segoe UI Emoji" w:hAnsi="Segoe UI Emoji" w:eastAsia="Segoe UI Emoji" w:cs="Segoe UI Emoji"/>
             </mc:Fallback>
           </mc:AlternateContent>
           <w:b/>
@@ -4829,7 +4818,7 @@
       <w:footerReference w:type="default" r:id="rId72"/>
       <w:headerReference w:type="first" r:id="rId73"/>
       <w:footerReference w:type="first" r:id="rId74"/>
-      <w:pgSz w:w="11906" w:h="16838"/>
+      <w:pgSz w:w="11906" w:h="16838" w:orient="portrait"/>
       <w:pgMar w:top="1417" w:right="1417" w:bottom="1134" w:left="1417" w:header="708" w:footer="709" w:gutter="0"/>
       <w:cols w:space="708"/>
       <w:docGrid w:linePitch="360"/>
@@ -4871,7 +4860,7 @@
 </file>
 
 <file path=word/footer1.xml><?xml version="1.0" encoding="utf-8"?>
-<w:ftr xmlns:wpc="http://schemas.microsoft.com/office/word/2010/wordprocessingCanvas" xmlns:cx="http://schemas.microsoft.com/office/drawing/2014/chartex" xmlns:cx1="http://schemas.microsoft.com/office/drawing/2015/9/8/chartex" xmlns:cx2="http://schemas.microsoft.com/office/drawing/2015/10/21/chartex" xmlns:cx3="http://schemas.microsoft.com/office/drawing/2016/5/9/chartex" xmlns:cx4="http://schemas.microsoft.com/office/drawing/2016/5/10/chartex" xmlns:cx5="http://schemas.microsoft.com/office/drawing/2016/5/11/chartex" xmlns:cx6="http://schemas.microsoft.com/office/drawing/2016/5/12/chartex" xmlns:cx7="http://schemas.microsoft.com/office/drawing/2016/5/13/chartex" xmlns:cx8="http://schemas.microsoft.com/office/drawing/2016/5/14/chartex" xmlns:mc="http://schemas.openxmlformats.org/markup-compatibility/2006" xmlns:aink="http://schemas.microsoft.com/office/drawing/2016/ink" xmlns:am3d="http://schemas.microsoft.com/office/drawing/2017/model3d" xmlns:o="urn:schemas-microsoft-com:office:office" xmlns:oel="http://schemas.microsoft.com/office/2019/extlst" xmlns:r="http://schemas.openxmlformats.org/officeDocument/2006/relationships" xmlns:m="http://schemas.openxmlformats.org/officeDocument/2006/math" xmlns:v="urn:schemas-microsoft-com:vml" xmlns:wp14="http://schemas.microsoft.com/office/word/2010/wordprocessingDrawing" xmlns:wp="http://schemas.openxmlformats.org/drawingml/2006/wordprocessingDrawing" xmlns:w10="urn:schemas-microsoft-com:office:word" xmlns:w="http://schemas.openxmlformats.org/wordprocessingml/2006/main" xmlns:w14="http://schemas.microsoft.com/office/word/2010/wordml" xmlns:w15="http://schemas.microsoft.com/office/word/2012/wordml" xmlns:w16cex="http://schemas.microsoft.com/office/word/2018/wordml/cex" xmlns:w16cid="http://schemas.microsoft.com/office/word/2016/wordml/cid" xmlns:w16="http://schemas.microsoft.com/office/word/2018/wordml" xmlns:w16sdtdh="http://schemas.microsoft.com/office/word/2020/wordml/sdtdatahash" xmlns:w16se="http://schemas.microsoft.com/office/word/2015/wordml/symex" xmlns:wpg="http://schemas.microsoft.com/office/word/2010/wordprocessingGroup" xmlns:wpi="http://schemas.microsoft.com/office/word/2010/wordprocessingInk" xmlns:wne="http://schemas.microsoft.com/office/word/2006/wordml" xmlns:wps="http://schemas.microsoft.com/office/word/2010/wordprocessingShape" mc:Ignorable="w14 w15 w16se w16cid w16 w16cex w16sdtdh wp14">
+<w:ftr xmlns:wpc="http://schemas.microsoft.com/office/word/2010/wordprocessingCanvas" xmlns:cx="http://schemas.microsoft.com/office/drawing/2014/chartex" xmlns:cx1="http://schemas.microsoft.com/office/drawing/2015/9/8/chartex" xmlns:cx2="http://schemas.microsoft.com/office/drawing/2015/10/21/chartex" xmlns:cx3="http://schemas.microsoft.com/office/drawing/2016/5/9/chartex" xmlns:cx4="http://schemas.microsoft.com/office/drawing/2016/5/10/chartex" xmlns:cx5="http://schemas.microsoft.com/office/drawing/2016/5/11/chartex" xmlns:cx6="http://schemas.microsoft.com/office/drawing/2016/5/12/chartex" xmlns:cx7="http://schemas.microsoft.com/office/drawing/2016/5/13/chartex" xmlns:cx8="http://schemas.microsoft.com/office/drawing/2016/5/14/chartex" xmlns:mc="http://schemas.openxmlformats.org/markup-compatibility/2006" xmlns:aink="http://schemas.microsoft.com/office/drawing/2016/ink" xmlns:am3d="http://schemas.microsoft.com/office/drawing/2017/model3d" xmlns:o="urn:schemas-microsoft-com:office:office" xmlns:oel="http://schemas.microsoft.com/office/2019/extlst" xmlns:r="http://schemas.openxmlformats.org/officeDocument/2006/relationships" xmlns:m="http://schemas.openxmlformats.org/officeDocument/2006/math" xmlns:v="urn:schemas-microsoft-com:vml" xmlns:wp14="http://schemas.microsoft.com/office/word/2010/wordprocessingDrawing" xmlns:wp="http://schemas.openxmlformats.org/drawingml/2006/wordprocessingDrawing" xmlns:w10="urn:schemas-microsoft-com:office:word" xmlns:w="http://schemas.openxmlformats.org/wordprocessingml/2006/main" xmlns:w14="http://schemas.microsoft.com/office/word/2010/wordml" xmlns:w15="http://schemas.microsoft.com/office/word/2012/wordml" xmlns:w16cex="http://schemas.microsoft.com/office/word/2018/wordml/cex" xmlns:w16cid="http://schemas.microsoft.com/office/word/2016/wordml/cid" xmlns:w16="http://schemas.microsoft.com/office/word/2018/wordml" xmlns:w16sdtdh="http://schemas.microsoft.com/office/word/2020/wordml/sdtdatahash" xmlns:w16se="http://schemas.microsoft.com/office/word/2015/wordml/symex" xmlns:wpg="http://schemas.microsoft.com/office/word/2010/wordprocessingGroup" xmlns:wpi="http://schemas.microsoft.com/office/word/2010/wordprocessingInk" xmlns:wne="http://schemas.microsoft.com/office/word/2006/wordml" xmlns:wps="http://schemas.microsoft.com/office/word/2010/wordprocessingShape" xmlns:a="http://schemas.openxmlformats.org/drawingml/2006/main" xmlns:pic="http://schemas.openxmlformats.org/drawingml/2006/picture" xmlns:a14="http://schemas.microsoft.com/office/drawing/2010/main" mc:Ignorable="w14 w15 w16se w16cid w16 w16cex w16sdtdh wp14">
   <w:sdt>
     <w:sdtPr>
       <w:id w:val="309827840"/>
@@ -4991,11 +4980,11 @@
             </mc:Choice>
             <mc:Fallback>
               <w:pict>
-                <v:shapetype w14:anchorId="636453AB" id="_x0000_t202" coordsize="21600,21600" o:spt="202" path="m,l,21600r21600,l21600,xe">
+                <v:shapetype id="_x0000_t202" coordsize="21600,21600" o:spt="202" path="m,l,21600r21600,l21600,xe" w14:anchorId="636453AB">
                   <v:stroke joinstyle="miter"/>
                   <v:path gradientshapeok="t" o:connecttype="rect"/>
                 </v:shapetype>
-                <v:shape id="Textfeld 2" o:spid="_x0000_s1034" type="#_x0000_t202" style="position:absolute;margin-left:27.25pt;margin-top:10pt;width:40.05pt;height:26.2pt;z-index:251657216;visibility:visible;mso-wrap-style:square;mso-width-percent:0;mso-height-percent:0;mso-wrap-distance-left:9pt;mso-wrap-distance-top:3.6pt;mso-wrap-distance-right:9pt;mso-wrap-distance-bottom:3.6pt;mso-position-horizontal:absolute;mso-position-horizontal-relative:right-margin-area;mso-position-vertical:absolute;mso-position-vertical-relative:text;mso-width-percent:0;mso-height-percent:0;mso-width-relative:margin;mso-height-relative:margin;v-text-anchor:top" o:gfxdata="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" stroked="f">
+                <v:shape id="Textfeld 2" style="position:absolute;margin-left:27.25pt;margin-top:10pt;width:40.05pt;height:26.2pt;z-index:251657216;visibility:visible;mso-wrap-style:square;mso-width-percent:0;mso-height-percent:0;mso-wrap-distance-left:9pt;mso-wrap-distance-top:3.6pt;mso-wrap-distance-right:9pt;mso-wrap-distance-bottom:3.6pt;mso-position-horizontal:absolute;mso-position-horizontal-relative:right-margin-area;mso-position-vertical:absolute;mso-position-vertical-relative:text;mso-width-percent:0;mso-height-percent:0;mso-width-relative:margin;mso-height-relative:margin;v-text-anchor:top" o:spid="_x0000_s1034" stroked="f" type="#_x0000_t202" o:gfxdata="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">
                   <v:textbox>
                     <w:txbxContent>
                       <w:p>
@@ -5298,107 +5287,88 @@
 
 <file path=word/footer2.xml><?xml version="1.0" encoding="utf-8"?>
 <w:ftr xmlns:wpc="http://schemas.microsoft.com/office/word/2010/wordprocessingCanvas" xmlns:cx="http://schemas.microsoft.com/office/drawing/2014/chartex" xmlns:cx1="http://schemas.microsoft.com/office/drawing/2015/9/8/chartex" xmlns:cx2="http://schemas.microsoft.com/office/drawing/2015/10/21/chartex" xmlns:cx3="http://schemas.microsoft.com/office/drawing/2016/5/9/chartex" xmlns:cx4="http://schemas.microsoft.com/office/drawing/2016/5/10/chartex" xmlns:cx5="http://schemas.microsoft.com/office/drawing/2016/5/11/chartex" xmlns:cx6="http://schemas.microsoft.com/office/drawing/2016/5/12/chartex" xmlns:cx7="http://schemas.microsoft.com/office/drawing/2016/5/13/chartex" xmlns:cx8="http://schemas.microsoft.com/office/drawing/2016/5/14/chartex" xmlns:mc="http://schemas.openxmlformats.org/markup-compatibility/2006" xmlns:aink="http://schemas.microsoft.com/office/drawing/2016/ink" xmlns:am3d="http://schemas.microsoft.com/office/drawing/2017/model3d" xmlns:o="urn:schemas-microsoft-com:office:office" xmlns:oel="http://schemas.microsoft.com/office/2019/extlst" xmlns:r="http://schemas.openxmlformats.org/officeDocument/2006/relationships" xmlns:m="http://schemas.openxmlformats.org/officeDocument/2006/math" xmlns:v="urn:schemas-microsoft-com:vml" xmlns:wp14="http://schemas.microsoft.com/office/word/2010/wordprocessingDrawing" xmlns:wp="http://schemas.openxmlformats.org/drawingml/2006/wordprocessingDrawing" xmlns:w10="urn:schemas-microsoft-com:office:word" xmlns:w="http://schemas.openxmlformats.org/wordprocessingml/2006/main" xmlns:w14="http://schemas.microsoft.com/office/word/2010/wordml" xmlns:w15="http://schemas.microsoft.com/office/word/2012/wordml" xmlns:w16cex="http://schemas.microsoft.com/office/word/2018/wordml/cex" xmlns:w16cid="http://schemas.microsoft.com/office/word/2016/wordml/cid" xmlns:w16="http://schemas.microsoft.com/office/word/2018/wordml" xmlns:w16sdtdh="http://schemas.microsoft.com/office/word/2020/wordml/sdtdatahash" xmlns:w16se="http://schemas.microsoft.com/office/word/2015/wordml/symex" xmlns:wpg="http://schemas.microsoft.com/office/word/2010/wordprocessingGroup" xmlns:wpi="http://schemas.microsoft.com/office/word/2010/wordprocessingInk" xmlns:wne="http://schemas.microsoft.com/office/word/2006/wordml" xmlns:wps="http://schemas.microsoft.com/office/word/2010/wordprocessingShape" mc:Ignorable="w14 w15 w16se w16cid w16 w16cex w16sdtdh wp14">
-  <w:sdt>
-    <w:sdtPr>
-      <w:id w:val="177482269"/>
-      <w:docPartObj>
-        <w:docPartGallery w:val="Page Numbers (Bottom of Page)"/>
-        <w:docPartUnique/>
-      </w:docPartObj>
-    </w:sdtPr>
-    <w:sdtEndPr>
+  <w:p>
+    <w:pPr>
+      <w:pStyle w:val="Fuzeile"/>
       <w:rPr>
         <w:rFonts w:ascii="Sofia Pro Regular" w:hAnsi="Sofia Pro Regular"/>
         <w:color w:val="A6A6A6" w:themeColor="background1" w:themeShade="A6"/>
         <w:sz w:val="18"/>
         <w:szCs w:val="18"/>
       </w:rPr>
-    </w:sdtEndPr>
-    <w:sdtContent>
-      <w:p>
-        <w:pPr>
-          <w:pStyle w:val="Fuzeile"/>
-          <w:rPr>
-            <w:rFonts w:ascii="Sofia Pro Regular" w:hAnsi="Sofia Pro Regular"/>
-            <w:color w:val="A6A6A6" w:themeColor="background1" w:themeShade="A6"/>
-            <w:sz w:val="18"/>
-            <w:szCs w:val="18"/>
-          </w:rPr>
-        </w:pPr>
-        <w:r>
-          <w:rPr>
-            <w:rFonts w:ascii="Sofia Pro Regular" w:hAnsi="Sofia Pro Regular"/>
-            <w:color w:val="A6A6A6" w:themeColor="background1" w:themeShade="A6"/>
-            <w:sz w:val="18"/>
-            <w:szCs w:val="18"/>
-          </w:rPr>
-          <w:t>V2.1</w:t>
-        </w:r>
-        <w:r>
-          <w:tab/>
-        </w:r>
-        <w:r>
-          <w:tab/>
-        </w:r>
-        <w:r>
-          <w:rPr>
-            <w:rFonts w:ascii="Sofia Pro Regular" w:hAnsi="Sofia Pro Regular"/>
-            <w:color w:val="A6A6A6" w:themeColor="background1" w:themeShade="A6"/>
-            <w:sz w:val="18"/>
-            <w:szCs w:val="18"/>
-          </w:rPr>
-          <w:fldChar w:fldCharType="begin"/>
-        </w:r>
-        <w:r>
-          <w:rPr>
-            <w:rFonts w:ascii="Sofia Pro Regular" w:hAnsi="Sofia Pro Regular"/>
-            <w:color w:val="A6A6A6" w:themeColor="background1" w:themeShade="A6"/>
-            <w:sz w:val="18"/>
-            <w:szCs w:val="18"/>
-          </w:rPr>
-          <w:instrText>PAGE   \* MERGEFORMAT</w:instrText>
-        </w:r>
-        <w:r>
-          <w:rPr>
-            <w:rFonts w:ascii="Sofia Pro Regular" w:hAnsi="Sofia Pro Regular"/>
-            <w:color w:val="A6A6A6" w:themeColor="background1" w:themeShade="A6"/>
-            <w:sz w:val="18"/>
-            <w:szCs w:val="18"/>
-          </w:rPr>
-          <w:fldChar w:fldCharType="separate"/>
-        </w:r>
-        <w:r>
-          <w:rPr>
-            <w:rFonts w:ascii="Sofia Pro Regular" w:hAnsi="Sofia Pro Regular"/>
-            <w:noProof/>
-            <w:color w:val="A6A6A6" w:themeColor="background1" w:themeShade="A6"/>
-            <w:sz w:val="18"/>
-            <w:szCs w:val="18"/>
-            <w:lang w:val="de-DE"/>
-          </w:rPr>
-          <w:t>1</w:t>
-        </w:r>
-        <w:r>
-          <w:rPr>
-            <w:rFonts w:ascii="Sofia Pro Regular" w:hAnsi="Sofia Pro Regular"/>
-            <w:color w:val="A6A6A6" w:themeColor="background1" w:themeShade="A6"/>
-            <w:sz w:val="18"/>
-            <w:szCs w:val="18"/>
-          </w:rPr>
-          <w:fldChar w:fldCharType="end"/>
-        </w:r>
-        <w:r>
-          <w:rPr>
-            <w:rFonts w:ascii="Sofia Pro Regular" w:hAnsi="Sofia Pro Regular"/>
-            <w:color w:val="A6A6A6" w:themeColor="background1" w:themeShade="A6"/>
-            <w:sz w:val="18"/>
-            <w:szCs w:val="18"/>
-          </w:rPr>
-          <w:t xml:space="preserve"> von 2</w:t>
-        </w:r>
-      </w:p>
-    </w:sdtContent>
-  </w:sdt>
+    </w:pPr>
+    <w:r>
+      <w:rPr>
+        <w:rFonts w:ascii="Sofia Pro Regular" w:hAnsi="Sofia Pro Regular"/>
+        <w:color w:val="A6A6A6" w:themeColor="background1" w:themeShade="A6"/>
+        <w:sz w:val="18"/>
+        <w:szCs w:val="18"/>
+      </w:rPr>
+      <w:t>V2.1</w:t>
+    </w:r>
+    <w:r>
+      <w:tab/>
+    </w:r>
+    <w:r>
+      <w:tab/>
+    </w:r>
+    <w:r>
+      <w:rPr>
+        <w:rFonts w:ascii="Sofia Pro Regular" w:hAnsi="Sofia Pro Regular"/>
+        <w:color w:val="A6A6A6" w:themeColor="background1" w:themeShade="A6"/>
+        <w:sz w:val="18"/>
+        <w:szCs w:val="18"/>
+      </w:rPr>
+      <w:fldChar w:fldCharType="begin"/>
+    </w:r>
+    <w:r>
+      <w:rPr>
+        <w:rFonts w:ascii="Sofia Pro Regular" w:hAnsi="Sofia Pro Regular"/>
+        <w:color w:val="A6A6A6" w:themeColor="background1" w:themeShade="A6"/>
+        <w:sz w:val="18"/>
+        <w:szCs w:val="18"/>
+      </w:rPr>
+      <w:instrText>PAGE   \* MERGEFORMAT</w:instrText>
+    </w:r>
+    <w:r>
+      <w:rPr>
+        <w:rFonts w:ascii="Sofia Pro Regular" w:hAnsi="Sofia Pro Regular"/>
+        <w:color w:val="A6A6A6" w:themeColor="background1" w:themeShade="A6"/>
+        <w:sz w:val="18"/>
+        <w:szCs w:val="18"/>
+      </w:rPr>
+      <w:fldChar w:fldCharType="separate"/>
+    </w:r>
+    <w:r>
+      <w:rPr>
+        <w:rFonts w:ascii="Sofia Pro Regular" w:hAnsi="Sofia Pro Regular"/>
+        <w:noProof/>
+        <w:color w:val="A6A6A6" w:themeColor="background1" w:themeShade="A6"/>
+        <w:sz w:val="18"/>
+        <w:szCs w:val="18"/>
+        <w:lang w:val="de-DE"/>
+      </w:rPr>
+      <w:t>1</w:t>
+    </w:r>
+    <w:r>
+      <w:rPr>
+        <w:rFonts w:ascii="Sofia Pro Regular" w:hAnsi="Sofia Pro Regular"/>
+        <w:color w:val="A6A6A6" w:themeColor="background1" w:themeShade="A6"/>
+        <w:sz w:val="18"/>
+        <w:szCs w:val="18"/>
+      </w:rPr>
+      <w:fldChar w:fldCharType="end"/>
+    </w:r>
+    <w:r>
+      <w:rPr>
+        <w:rFonts w:ascii="Sofia Pro Regular" w:hAnsi="Sofia Pro Regular"/>
+        <w:color w:val="A6A6A6" w:themeColor="background1" w:themeShade="A6"/>
+        <w:sz w:val="18"/>
+        <w:szCs w:val="18"/>
+      </w:rPr>
+      <w:t xml:space="preserve"> von 2</w:t>
+    </w:r>
+  </w:p>
 </w:ftr>
 </file>
 
@@ -5493,7 +5463,7 @@
 </file>
 
 <file path=word/header2.xml><?xml version="1.0" encoding="utf-8"?>
-<w:hdr xmlns:wpc="http://schemas.microsoft.com/office/word/2010/wordprocessingCanvas" xmlns:cx="http://schemas.microsoft.com/office/drawing/2014/chartex" xmlns:cx1="http://schemas.microsoft.com/office/drawing/2015/9/8/chartex" xmlns:cx2="http://schemas.microsoft.com/office/drawing/2015/10/21/chartex" xmlns:cx3="http://schemas.microsoft.com/office/drawing/2016/5/9/chartex" xmlns:cx4="http://schemas.microsoft.com/office/drawing/2016/5/10/chartex" xmlns:cx5="http://schemas.microsoft.com/office/drawing/2016/5/11/chartex" xmlns:cx6="http://schemas.microsoft.com/office/drawing/2016/5/12/chartex" xmlns:cx7="http://schemas.microsoft.com/office/drawing/2016/5/13/chartex" xmlns:cx8="http://schemas.microsoft.com/office/drawing/2016/5/14/chartex" xmlns:mc="http://schemas.openxmlformats.org/markup-compatibility/2006" xmlns:aink="http://schemas.microsoft.com/office/drawing/2016/ink" xmlns:am3d="http://schemas.microsoft.com/office/drawing/2017/model3d" xmlns:o="urn:schemas-microsoft-com:office:office" xmlns:oel="http://schemas.microsoft.com/office/2019/extlst" xmlns:r="http://schemas.openxmlformats.org/officeDocument/2006/relationships" xmlns:m="http://schemas.openxmlformats.org/officeDocument/2006/math" xmlns:v="urn:schemas-microsoft-com:vml" xmlns:wp14="http://schemas.microsoft.com/office/word/2010/wordprocessingDrawing" xmlns:wp="http://schemas.openxmlformats.org/drawingml/2006/wordprocessingDrawing" xmlns:w10="urn:schemas-microsoft-com:office:word" xmlns:w="http://schemas.openxmlformats.org/wordprocessingml/2006/main" xmlns:w14="http://schemas.microsoft.com/office/word/2010/wordml" xmlns:w15="http://schemas.microsoft.com/office/word/2012/wordml" xmlns:w16cex="http://schemas.microsoft.com/office/word/2018/wordml/cex" xmlns:w16cid="http://schemas.microsoft.com/office/word/2016/wordml/cid" xmlns:w16="http://schemas.microsoft.com/office/word/2018/wordml" xmlns:w16sdtdh="http://schemas.microsoft.com/office/word/2020/wordml/sdtdatahash" xmlns:w16se="http://schemas.microsoft.com/office/word/2015/wordml/symex" xmlns:wpg="http://schemas.microsoft.com/office/word/2010/wordprocessingGroup" xmlns:wpi="http://schemas.microsoft.com/office/word/2010/wordprocessingInk" xmlns:wne="http://schemas.microsoft.com/office/word/2006/wordml" xmlns:wps="http://schemas.microsoft.com/office/word/2010/wordprocessingShape" mc:Ignorable="w14 w15 w16se w16cid w16 w16cex w16sdtdh wp14">
+<w:hdr xmlns:wpc="http://schemas.microsoft.com/office/word/2010/wordprocessingCanvas" xmlns:cx="http://schemas.microsoft.com/office/drawing/2014/chartex" xmlns:cx1="http://schemas.microsoft.com/office/drawing/2015/9/8/chartex" xmlns:cx2="http://schemas.microsoft.com/office/drawing/2015/10/21/chartex" xmlns:cx3="http://schemas.microsoft.com/office/drawing/2016/5/9/chartex" xmlns:cx4="http://schemas.microsoft.com/office/drawing/2016/5/10/chartex" xmlns:cx5="http://schemas.microsoft.com/office/drawing/2016/5/11/chartex" xmlns:cx6="http://schemas.microsoft.com/office/drawing/2016/5/12/chartex" xmlns:cx7="http://schemas.microsoft.com/office/drawing/2016/5/13/chartex" xmlns:cx8="http://schemas.microsoft.com/office/drawing/2016/5/14/chartex" xmlns:mc="http://schemas.openxmlformats.org/markup-compatibility/2006" xmlns:aink="http://schemas.microsoft.com/office/drawing/2016/ink" xmlns:am3d="http://schemas.microsoft.com/office/drawing/2017/model3d" xmlns:o="urn:schemas-microsoft-com:office:office" xmlns:oel="http://schemas.microsoft.com/office/2019/extlst" xmlns:r="http://schemas.openxmlformats.org/officeDocument/2006/relationships" xmlns:m="http://schemas.openxmlformats.org/officeDocument/2006/math" xmlns:v="urn:schemas-microsoft-com:vml" xmlns:wp14="http://schemas.microsoft.com/office/word/2010/wordprocessingDrawing" xmlns:wp="http://schemas.openxmlformats.org/drawingml/2006/wordprocessingDrawing" xmlns:w10="urn:schemas-microsoft-com:office:word" xmlns:w="http://schemas.openxmlformats.org/wordprocessingml/2006/main" xmlns:w14="http://schemas.microsoft.com/office/word/2010/wordml" xmlns:w15="http://schemas.microsoft.com/office/word/2012/wordml" xmlns:w16cex="http://schemas.microsoft.com/office/word/2018/wordml/cex" xmlns:w16cid="http://schemas.microsoft.com/office/word/2016/wordml/cid" xmlns:w16="http://schemas.microsoft.com/office/word/2018/wordml" xmlns:w16sdtdh="http://schemas.microsoft.com/office/word/2020/wordml/sdtdatahash" xmlns:w16se="http://schemas.microsoft.com/office/word/2015/wordml/symex" xmlns:wpg="http://schemas.microsoft.com/office/word/2010/wordprocessingGroup" xmlns:wpi="http://schemas.microsoft.com/office/word/2010/wordprocessingInk" xmlns:wne="http://schemas.microsoft.com/office/word/2006/wordml" xmlns:wps="http://schemas.microsoft.com/office/word/2010/wordprocessingShape" xmlns:a="http://schemas.openxmlformats.org/drawingml/2006/main" xmlns:pic="http://schemas.openxmlformats.org/drawingml/2006/picture" xmlns:a14="http://schemas.microsoft.com/office/drawing/2010/main" mc:Ignorable="w14 w15 w16se w16cid w16 w16cex w16sdtdh wp14">
   <w:p>
     <w:pPr>
       <w:pStyle w:val="Kopfzeile"/>
@@ -5848,7 +5818,7 @@
         <w:ind w:left="720" w:hanging="360"/>
       </w:pPr>
       <w:rPr>
-        <w:rFonts w:ascii="Symbol" w:hAnsi="Symbol" w:hint="default"/>
+        <w:rFonts w:hint="default" w:ascii="Symbol" w:hAnsi="Symbol"/>
       </w:rPr>
     </w:lvl>
     <w:lvl w:ilvl="1" w:tplc="0C070003" w:tentative="1">
@@ -5860,7 +5830,7 @@
         <w:ind w:left="1440" w:hanging="360"/>
       </w:pPr>
       <w:rPr>
-        <w:rFonts w:ascii="Courier New" w:hAnsi="Courier New" w:cs="Courier New" w:hint="default"/>
+        <w:rFonts w:hint="default" w:ascii="Courier New" w:hAnsi="Courier New" w:cs="Courier New"/>
       </w:rPr>
     </w:lvl>
     <w:lvl w:ilvl="2" w:tplc="0C070005" w:tentative="1">
@@ -5872,7 +5842,7 @@
         <w:ind w:left="2160" w:hanging="360"/>
       </w:pPr>
       <w:rPr>
-        <w:rFonts w:ascii="Wingdings" w:hAnsi="Wingdings" w:hint="default"/>
+        <w:rFonts w:hint="default" w:ascii="Wingdings" w:hAnsi="Wingdings"/>
       </w:rPr>
     </w:lvl>
     <w:lvl w:ilvl="3" w:tplc="0C070001" w:tentative="1">
@@ -5884,7 +5854,7 @@
         <w:ind w:left="2880" w:hanging="360"/>
       </w:pPr>
       <w:rPr>
-        <w:rFonts w:ascii="Symbol" w:hAnsi="Symbol" w:hint="default"/>
+        <w:rFonts w:hint="default" w:ascii="Symbol" w:hAnsi="Symbol"/>
       </w:rPr>
     </w:lvl>
     <w:lvl w:ilvl="4" w:tplc="0C070003" w:tentative="1">
@@ -5896,7 +5866,7 @@
         <w:ind w:left="3600" w:hanging="360"/>
       </w:pPr>
       <w:rPr>
-        <w:rFonts w:ascii="Courier New" w:hAnsi="Courier New" w:cs="Courier New" w:hint="default"/>
+        <w:rFonts w:hint="default" w:ascii="Courier New" w:hAnsi="Courier New" w:cs="Courier New"/>
       </w:rPr>
     </w:lvl>
     <w:lvl w:ilvl="5" w:tplc="0C070005" w:tentative="1">
@@ -5908,7 +5878,7 @@
         <w:ind w:left="4320" w:hanging="360"/>
       </w:pPr>
       <w:rPr>
-        <w:rFonts w:ascii="Wingdings" w:hAnsi="Wingdings" w:hint="default"/>
+        <w:rFonts w:hint="default" w:ascii="Wingdings" w:hAnsi="Wingdings"/>
       </w:rPr>
     </w:lvl>
     <w:lvl w:ilvl="6" w:tplc="0C070001" w:tentative="1">
@@ -5920,7 +5890,7 @@
         <w:ind w:left="5040" w:hanging="360"/>
       </w:pPr>
       <w:rPr>
-        <w:rFonts w:ascii="Symbol" w:hAnsi="Symbol" w:hint="default"/>
+        <w:rFonts w:hint="default" w:ascii="Symbol" w:hAnsi="Symbol"/>
       </w:rPr>
     </w:lvl>
     <w:lvl w:ilvl="7" w:tplc="0C070003" w:tentative="1">
@@ -5932,7 +5902,7 @@
         <w:ind w:left="5760" w:hanging="360"/>
       </w:pPr>
       <w:rPr>
-        <w:rFonts w:ascii="Courier New" w:hAnsi="Courier New" w:cs="Courier New" w:hint="default"/>
+        <w:rFonts w:hint="default" w:ascii="Courier New" w:hAnsi="Courier New" w:cs="Courier New"/>
       </w:rPr>
     </w:lvl>
     <w:lvl w:ilvl="8" w:tplc="0C070005" w:tentative="1">
@@ -5944,7 +5914,7 @@
         <w:ind w:left="6480" w:hanging="360"/>
       </w:pPr>
       <w:rPr>
-        <w:rFonts w:ascii="Wingdings" w:hAnsi="Wingdings" w:hint="default"/>
+        <w:rFonts w:hint="default" w:ascii="Wingdings" w:hAnsi="Wingdings"/>
       </w:rPr>
     </w:lvl>
   </w:abstractNum>
@@ -6333,7 +6303,7 @@
   <w:docDefaults>
     <w:rPrDefault>
       <w:rPr>
-        <w:rFonts w:asciiTheme="minorHAnsi" w:eastAsiaTheme="minorHAnsi" w:hAnsiTheme="minorHAnsi" w:cstheme="minorBidi"/>
+        <w:rFonts w:asciiTheme="minorHAnsi" w:hAnsiTheme="minorHAnsi" w:eastAsiaTheme="minorHAnsi" w:cstheme="minorBidi"/>
         <w:sz w:val="22"/>
         <w:szCs w:val="22"/>
         <w:lang w:val="de-AT" w:eastAsia="en-US" w:bidi="ar-SA"/>
@@ -6348,14 +6318,14 @@
   <w:latentStyles w:defLockedState="0" w:defUIPriority="99" w:defSemiHidden="0" w:defUnhideWhenUsed="0" w:defQFormat="0" w:count="376">
     <w:lsdException w:name="Normal" w:uiPriority="0" w:qFormat="1"/>
     <w:lsdException w:name="heading 1" w:uiPriority="9" w:qFormat="1"/>
-    <w:lsdException w:name="heading 2" w:semiHidden="1" w:uiPriority="9" w:unhideWhenUsed="1" w:qFormat="1"/>
-    <w:lsdException w:name="heading 3" w:semiHidden="1" w:uiPriority="9" w:unhideWhenUsed="1" w:qFormat="1"/>
-    <w:lsdException w:name="heading 4" w:semiHidden="1" w:uiPriority="9" w:unhideWhenUsed="1" w:qFormat="1"/>
-    <w:lsdException w:name="heading 5" w:semiHidden="1" w:uiPriority="9" w:unhideWhenUsed="1" w:qFormat="1"/>
-    <w:lsdException w:name="heading 6" w:semiHidden="1" w:uiPriority="9" w:unhideWhenUsed="1" w:qFormat="1"/>
-    <w:lsdException w:name="heading 7" w:semiHidden="1" w:uiPriority="9" w:unhideWhenUsed="1" w:qFormat="1"/>
-    <w:lsdException w:name="heading 8" w:semiHidden="1" w:uiPriority="9" w:unhideWhenUsed="1" w:qFormat="1"/>
-    <w:lsdException w:name="heading 9" w:semiHidden="1" w:uiPriority="9" w:unhideWhenUsed="1" w:qFormat="1"/>
+    <w:lsdException w:name="heading 2" w:uiPriority="9" w:semiHidden="1" w:unhideWhenUsed="1" w:qFormat="1"/>
+    <w:lsdException w:name="heading 3" w:uiPriority="9" w:semiHidden="1" w:unhideWhenUsed="1" w:qFormat="1"/>
+    <w:lsdException w:name="heading 4" w:uiPriority="9" w:semiHidden="1" w:unhideWhenUsed="1" w:qFormat="1"/>
+    <w:lsdException w:name="heading 5" w:uiPriority="9" w:semiHidden="1" w:unhideWhenUsed="1" w:qFormat="1"/>
+    <w:lsdException w:name="heading 6" w:uiPriority="9" w:semiHidden="1" w:unhideWhenUsed="1" w:qFormat="1"/>
+    <w:lsdException w:name="heading 7" w:uiPriority="9" w:semiHidden="1" w:unhideWhenUsed="1" w:qFormat="1"/>
+    <w:lsdException w:name="heading 8" w:uiPriority="9" w:semiHidden="1" w:unhideWhenUsed="1" w:qFormat="1"/>
+    <w:lsdException w:name="heading 9" w:uiPriority="9" w:semiHidden="1" w:unhideWhenUsed="1" w:qFormat="1"/>
     <w:lsdException w:name="index 1" w:semiHidden="1" w:unhideWhenUsed="1"/>
     <w:lsdException w:name="index 2" w:semiHidden="1" w:unhideWhenUsed="1"/>
     <w:lsdException w:name="index 3" w:semiHidden="1" w:unhideWhenUsed="1"/>
@@ -6365,22 +6335,22 @@
     <w:lsdException w:name="index 7" w:semiHidden="1" w:unhideWhenUsed="1"/>
     <w:lsdException w:name="index 8" w:semiHidden="1" w:unhideWhenUsed="1"/>
     <w:lsdException w:name="index 9" w:semiHidden="1" w:unhideWhenUsed="1"/>
-    <w:lsdException w:name="toc 1" w:semiHidden="1" w:uiPriority="39" w:unhideWhenUsed="1"/>
-    <w:lsdException w:name="toc 2" w:semiHidden="1" w:uiPriority="39" w:unhideWhenUsed="1"/>
-    <w:lsdException w:name="toc 3" w:semiHidden="1" w:uiPriority="39" w:unhideWhenUsed="1"/>
-    <w:lsdException w:name="toc 4" w:semiHidden="1" w:uiPriority="39" w:unhideWhenUsed="1"/>
-    <w:lsdException w:name="toc 5" w:semiHidden="1" w:uiPriority="39" w:unhideWhenUsed="1"/>
-    <w:lsdException w:name="toc 6" w:semiHidden="1" w:uiPriority="39" w:unhideWhenUsed="1"/>
-    <w:lsdException w:name="toc 7" w:semiHidden="1" w:uiPriority="39" w:unhideWhenUsed="1"/>
-    <w:lsdException w:name="toc 8" w:semiHidden="1" w:uiPriority="39" w:unhideWhenUsed="1"/>
-    <w:lsdException w:name="toc 9" w:semiHidden="1" w:uiPriority="39" w:unhideWhenUsed="1"/>
+    <w:lsdException w:name="toc 1" w:uiPriority="39" w:semiHidden="1" w:unhideWhenUsed="1"/>
+    <w:lsdException w:name="toc 2" w:uiPriority="39" w:semiHidden="1" w:unhideWhenUsed="1"/>
+    <w:lsdException w:name="toc 3" w:uiPriority="39" w:semiHidden="1" w:unhideWhenUsed="1"/>
+    <w:lsdException w:name="toc 4" w:uiPriority="39" w:semiHidden="1" w:unhideWhenUsed="1"/>
+    <w:lsdException w:name="toc 5" w:uiPriority="39" w:semiHidden="1" w:unhideWhenUsed="1"/>
+    <w:lsdException w:name="toc 6" w:uiPriority="39" w:semiHidden="1" w:unhideWhenUsed="1"/>
+    <w:lsdException w:name="toc 7" w:uiPriority="39" w:semiHidden="1" w:unhideWhenUsed="1"/>
+    <w:lsdException w:name="toc 8" w:uiPriority="39" w:semiHidden="1" w:unhideWhenUsed="1"/>
+    <w:lsdException w:name="toc 9" w:uiPriority="39" w:semiHidden="1" w:unhideWhenUsed="1"/>
     <w:lsdException w:name="Normal Indent" w:semiHidden="1" w:unhideWhenUsed="1"/>
     <w:lsdException w:name="footnote text" w:semiHidden="1" w:unhideWhenUsed="1"/>
     <w:lsdException w:name="annotation text" w:semiHidden="1" w:unhideWhenUsed="1"/>
     <w:lsdException w:name="header" w:semiHidden="1" w:unhideWhenUsed="1"/>
     <w:lsdException w:name="footer" w:semiHidden="1" w:unhideWhenUsed="1"/>
     <w:lsdException w:name="index heading" w:semiHidden="1" w:unhideWhenUsed="1"/>
-    <w:lsdException w:name="caption" w:semiHidden="1" w:uiPriority="35" w:unhideWhenUsed="1" w:qFormat="1"/>
+    <w:lsdException w:name="caption" w:uiPriority="35" w:semiHidden="1" w:unhideWhenUsed="1" w:qFormat="1"/>
     <w:lsdException w:name="table of figures" w:semiHidden="1" w:unhideWhenUsed="1"/>
     <w:lsdException w:name="envelope address" w:semiHidden="1" w:unhideWhenUsed="1"/>
     <w:lsdException w:name="envelope return" w:semiHidden="1" w:unhideWhenUsed="1"/>
@@ -6411,7 +6381,7 @@
     <w:lsdException w:name="Title" w:uiPriority="10" w:qFormat="1"/>
     <w:lsdException w:name="Closing" w:semiHidden="1" w:unhideWhenUsed="1"/>
     <w:lsdException w:name="Signature" w:semiHidden="1" w:unhideWhenUsed="1"/>
-    <w:lsdException w:name="Default Paragraph Font" w:semiHidden="1" w:uiPriority="1" w:unhideWhenUsed="1"/>
+    <w:lsdException w:name="Default Paragraph Font" w:uiPriority="1" w:semiHidden="1" w:unhideWhenUsed="1"/>
     <w:lsdException w:name="Body Text" w:semiHidden="1" w:unhideWhenUsed="1"/>
     <w:lsdException w:name="Body Text Indent" w:semiHidden="1" w:unhideWhenUsed="1"/>
     <w:lsdException w:name="List Continue" w:semiHidden="1" w:unhideWhenUsed="1"/>
@@ -6611,8 +6581,8 @@
     <w:lsdException w:name="Subtle Reference" w:uiPriority="31" w:qFormat="1"/>
     <w:lsdException w:name="Intense Reference" w:uiPriority="32" w:qFormat="1"/>
     <w:lsdException w:name="Book Title" w:uiPriority="33" w:qFormat="1"/>
-    <w:lsdException w:name="Bibliography" w:semiHidden="1" w:uiPriority="37" w:unhideWhenUsed="1"/>
-    <w:lsdException w:name="TOC Heading" w:semiHidden="1" w:uiPriority="39" w:unhideWhenUsed="1" w:qFormat="1"/>
+    <w:lsdException w:name="Bibliography" w:uiPriority="37" w:semiHidden="1" w:unhideWhenUsed="1"/>
+    <w:lsdException w:name="TOC Heading" w:uiPriority="39" w:semiHidden="1" w:unhideWhenUsed="1" w:qFormat="1"/>
     <w:lsdException w:name="Plain Table 1" w:uiPriority="41"/>
     <w:lsdException w:name="Plain Table 2" w:uiPriority="42"/>
     <w:lsdException w:name="Plain Table 3" w:uiPriority="43"/>
@@ -6723,18 +6693,18 @@
     <w:lsdException w:name="Unresolved Mention" w:semiHidden="1" w:unhideWhenUsed="1"/>
     <w:lsdException w:name="Smart Link" w:semiHidden="1" w:unhideWhenUsed="1"/>
   </w:latentStyles>
-  <w:style w:type="paragraph" w:default="1" w:styleId="Standard">
+  <w:style w:type="paragraph" w:styleId="Standard" w:default="1">
     <w:name w:val="Normal"/>
     <w:qFormat/>
     <w:rsid w:val="00C55FEE"/>
   </w:style>
-  <w:style w:type="character" w:default="1" w:styleId="Absatz-Standardschriftart">
+  <w:style w:type="character" w:styleId="Absatz-Standardschriftart" w:default="1">
     <w:name w:val="Default Paragraph Font"/>
     <w:uiPriority w:val="1"/>
     <w:semiHidden/>
     <w:unhideWhenUsed/>
   </w:style>
-  <w:style w:type="table" w:default="1" w:styleId="NormaleTabelle">
+  <w:style w:type="table" w:styleId="NormaleTabelle" w:default="1">
     <w:name w:val="Normal Table"/>
     <w:uiPriority w:val="99"/>
     <w:semiHidden/>
@@ -6749,7 +6719,7 @@
       </w:tblCellMar>
     </w:tblPr>
   </w:style>
-  <w:style w:type="numbering" w:default="1" w:styleId="KeineListe">
+  <w:style w:type="numbering" w:styleId="KeineListe" w:default="1">
     <w:name w:val="No List"/>
     <w:uiPriority w:val="99"/>
     <w:semiHidden/>
@@ -6776,12 +6746,12 @@
     </w:pPr>
     <w:tblPr>
       <w:tblBorders>
-        <w:top w:val="single" w:sz="4" w:space="0" w:color="auto"/>
-        <w:left w:val="single" w:sz="4" w:space="0" w:color="auto"/>
-        <w:bottom w:val="single" w:sz="4" w:space="0" w:color="auto"/>
-        <w:right w:val="single" w:sz="4" w:space="0" w:color="auto"/>
-        <w:insideH w:val="single" w:sz="4" w:space="0" w:color="auto"/>
-        <w:insideV w:val="single" w:sz="4" w:space="0" w:color="auto"/>
+        <w:top w:val="single" w:color="auto" w:sz="4" w:space="0"/>
+        <w:left w:val="single" w:color="auto" w:sz="4" w:space="0"/>
+        <w:bottom w:val="single" w:color="auto" w:sz="4" w:space="0"/>
+        <w:right w:val="single" w:color="auto" w:sz="4" w:space="0"/>
+        <w:insideH w:val="single" w:color="auto" w:sz="4" w:space="0"/>
+        <w:insideV w:val="single" w:color="auto" w:sz="4" w:space="0"/>
       </w:tblBorders>
     </w:tblPr>
   </w:style>
@@ -6813,7 +6783,7 @@
       <w:szCs w:val="18"/>
     </w:rPr>
   </w:style>
-  <w:style w:type="character" w:customStyle="1" w:styleId="SprechblasentextZchn">
+  <w:style w:type="character" w:styleId="SprechblasentextZchn" w:customStyle="1">
     <w:name w:val="Sprechblasentext Zchn"/>
     <w:basedOn w:val="Absatz-Standardschriftart"/>
     <w:link w:val="Sprechblasentext"/>
@@ -6841,7 +6811,7 @@
       <w:spacing w:after="0" w:line="240" w:lineRule="auto"/>
     </w:pPr>
   </w:style>
-  <w:style w:type="character" w:customStyle="1" w:styleId="KopfzeileZchn">
+  <w:style w:type="character" w:styleId="KopfzeileZchn" w:customStyle="1">
     <w:name w:val="Kopfzeile Zchn"/>
     <w:basedOn w:val="Absatz-Standardschriftart"/>
     <w:link w:val="Kopfzeile"/>
@@ -6863,7 +6833,7 @@
       <w:spacing w:after="0" w:line="240" w:lineRule="auto"/>
     </w:pPr>
   </w:style>
-  <w:style w:type="character" w:customStyle="1" w:styleId="FuzeileZchn">
+  <w:style w:type="character" w:styleId="FuzeileZchn" w:customStyle="1">
     <w:name w:val="Fußzeile Zchn"/>
     <w:basedOn w:val="Absatz-Standardschriftart"/>
     <w:link w:val="Fuzeile"/>
@@ -6895,6 +6865,39 @@
     </w:rPr>
   </w:style>
 </w:styles>
+</file>
+
+<file path=word/glossary/document.xml><?xml version="1.0" encoding="utf-8"?>
+<w:glossaryDocument xmlns:w14="http://schemas.microsoft.com/office/word/2010/wordml" xmlns:w="http://schemas.openxmlformats.org/wordprocessingml/2006/main">
+  <w:docParts>
+    <w:docPart>
+      <w:docPartPr>
+        <w:name w:val="DefaultPlaceholder_1081868574"/>
+        <w:category>
+          <w:name w:val="General"/>
+          <w:gallery w:val="placeholder"/>
+        </w:category>
+        <w:types>
+          <w:type w:val="bbPlcHdr"/>
+        </w:types>
+        <w:behaviors>
+          <w:behavior w:val="content"/>
+        </w:behaviors>
+        <w:guid w:val="{38dc1fa5-abc8-4d34-b141-225a43d6c525}"/>
+      </w:docPartPr>
+      <w:docPartBody>
+        <w:p>
+          <w:r>
+            <w:rPr>
+              <w:rStyle w:val="PlaceholderText"/>
+            </w:rPr>
+            <w:t/>
+          </w:r>
+        </w:p>
+      </w:docPartBody>
+    </w:docPart>
+  </w:docParts>
+</w:glossaryDocument>
 </file>
 
 <file path=word/theme/theme1.xml><?xml version="1.0" encoding="utf-8"?>
@@ -7179,8 +7182,8 @@
 </file>
 
 <file path=customXml/item3.xml><?xml version="1.0" encoding="utf-8"?>
-<ct:contentTypeSchema xmlns:ct="http://schemas.microsoft.com/office/2006/metadata/contentType" xmlns:ma="http://schemas.microsoft.com/office/2006/metadata/properties/metaAttributes" ct:_="" ma:_="" ma:contentTypeName="Dokument" ma:contentTypeID="0x010100C5F61E87F4BC7F45A78F43217C6DBD65" ma:contentTypeVersion="15" ma:contentTypeDescription="Ein neues Dokument erstellen." ma:contentTypeScope="" ma:versionID="494d2bb60cb0aff365e703b036c02c32">
-  <xsd:schema xmlns:xsd="http://www.w3.org/2001/XMLSchema" xmlns:xs="http://www.w3.org/2001/XMLSchema" xmlns:p="http://schemas.microsoft.com/office/2006/metadata/properties" xmlns:ns2="bd8a7863-124a-4c4e-bde3-c6b6be73c304" xmlns:ns3="ca7ed56c-5223-4565-918f-d1925b7db60b" targetNamespace="http://schemas.microsoft.com/office/2006/metadata/properties" ma:root="true" ma:fieldsID="ceae78ff79760530b6f9521739fd61bd" ns2:_="" ns3:_="">
+<ct:contentTypeSchema xmlns:ct="http://schemas.microsoft.com/office/2006/metadata/contentType" xmlns:ma="http://schemas.microsoft.com/office/2006/metadata/properties/metaAttributes" ct:_="" ma:_="" ma:contentTypeName="Document" ma:contentTypeID="0x010100C5F61E87F4BC7F45A78F43217C6DBD65" ma:contentTypeVersion="15" ma:contentTypeDescription="Create a new document." ma:contentTypeScope="" ma:versionID="236e5c4e28db08b880ed64c4d1dc602b">
+  <xsd:schema xmlns:xsd="http://www.w3.org/2001/XMLSchema" xmlns:xs="http://www.w3.org/2001/XMLSchema" xmlns:p="http://schemas.microsoft.com/office/2006/metadata/properties" xmlns:ns2="bd8a7863-124a-4c4e-bde3-c6b6be73c304" xmlns:ns3="ca7ed56c-5223-4565-918f-d1925b7db60b" targetNamespace="http://schemas.microsoft.com/office/2006/metadata/properties" ma:root="true" ma:fieldsID="4e00ce77465cad3eaa5fdd13cc647984" ns2:_="" ns3:_="">
     <xsd:import namespace="bd8a7863-124a-4c4e-bde3-c6b6be73c304"/>
     <xsd:import namespace="ca7ed56c-5223-4565-918f-d1925b7db60b"/>
     <xsd:element name="properties">
@@ -7267,7 +7270,7 @@
         </xsd:restriction>
       </xsd:simpleType>
     </xsd:element>
-    <xsd:element name="lcf76f155ced4ddcb4097134ff3c332f" ma:index="21" nillable="true" ma:taxonomy="true" ma:internalName="lcf76f155ced4ddcb4097134ff3c332f" ma:taxonomyFieldName="MediaServiceImageTags" ma:displayName="Bildmarkierungen" ma:readOnly="false" ma:fieldId="{5cf76f15-5ced-4ddc-b409-7134ff3c332f}" ma:taxonomyMulti="true" ma:sspId="d8cba520-e4a8-4ffc-94cd-16a64f10d6b8" ma:termSetId="09814cd3-568e-fe90-9814-8d621ff8fb84" ma:anchorId="fba54fb3-c3e1-fe81-a776-ca4b69148c4d" ma:open="true" ma:isKeyword="false">
+    <xsd:element name="lcf76f155ced4ddcb4097134ff3c332f" ma:index="21" nillable="true" ma:taxonomy="true" ma:internalName="lcf76f155ced4ddcb4097134ff3c332f" ma:taxonomyFieldName="MediaServiceImageTags" ma:displayName="Image Tags" ma:readOnly="false" ma:fieldId="{5cf76f15-5ced-4ddc-b409-7134ff3c332f}" ma:taxonomyMulti="true" ma:sspId="d8cba520-e4a8-4ffc-94cd-16a64f10d6b8" ma:termSetId="09814cd3-568e-fe90-9814-8d621ff8fb84" ma:anchorId="fba54fb3-c3e1-fe81-a776-ca4b69148c4d" ma:open="true" ma:isKeyword="false">
       <xsd:complexType>
         <xsd:sequence>
           <xsd:element ref="pc:Terms" minOccurs="0" maxOccurs="1"/>
@@ -7278,7 +7281,7 @@
   <xsd:schema xmlns:xsd="http://www.w3.org/2001/XMLSchema" xmlns:xs="http://www.w3.org/2001/XMLSchema" xmlns:dms="http://schemas.microsoft.com/office/2006/documentManagement/types" xmlns:pc="http://schemas.microsoft.com/office/infopath/2007/PartnerControls" targetNamespace="ca7ed56c-5223-4565-918f-d1925b7db60b" elementFormDefault="qualified">
     <xsd:import namespace="http://schemas.microsoft.com/office/2006/documentManagement/types"/>
     <xsd:import namespace="http://schemas.microsoft.com/office/infopath/2007/PartnerControls"/>
-    <xsd:element name="SharedWithUsers" ma:index="16" nillable="true" ma:displayName="Freigegeben für" ma:internalName="SharedWithUsers" ma:readOnly="true">
+    <xsd:element name="SharedWithUsers" ma:index="16" nillable="true" ma:displayName="Shared With" ma:internalName="SharedWithUsers" ma:readOnly="true">
       <xsd:complexType>
         <xsd:complexContent>
           <xsd:extension base="dms:UserMulti">
@@ -7297,7 +7300,7 @@
         </xsd:complexContent>
       </xsd:complexType>
     </xsd:element>
-    <xsd:element name="SharedWithDetails" ma:index="17" nillable="true" ma:displayName="Freigegeben für - Details" ma:internalName="SharedWithDetails" ma:readOnly="true">
+    <xsd:element name="SharedWithDetails" ma:index="17" nillable="true" ma:displayName="Shared With Details" ma:internalName="SharedWithDetails" ma:readOnly="true">
       <xsd:simpleType>
         <xsd:restriction base="dms:Note">
           <xsd:maxLength value="255"/>
@@ -7325,8 +7328,8 @@
         <xsd:element ref="dc:creator" minOccurs="0" maxOccurs="1"/>
         <xsd:element ref="dcterms:created" minOccurs="0" maxOccurs="1"/>
         <xsd:element ref="dc:identifier" minOccurs="0" maxOccurs="1"/>
-        <xsd:element name="contentType" minOccurs="0" maxOccurs="1" type="xsd:string" ma:index="0" ma:displayName="Inhaltstyp"/>
-        <xsd:element ref="dc:title" minOccurs="0" maxOccurs="1" ma:index="4" ma:displayName="Titel"/>
+        <xsd:element name="contentType" minOccurs="0" maxOccurs="1" type="xsd:string" ma:index="0" ma:displayName="Content Type"/>
+        <xsd:element ref="dc:title" minOccurs="0" maxOccurs="1" ma:index="4" ma:displayName="Title"/>
         <xsd:element ref="dc:subject" minOccurs="0" maxOccurs="1"/>
         <xsd:element ref="dc:description" minOccurs="0" maxOccurs="1"/>
         <xsd:element name="keywords" minOccurs="0" maxOccurs="1" type="xsd:string"/>
@@ -7435,20 +7438,5 @@
 </file>
 
 <file path=customXml/itemProps3.xml><?xml version="1.0" encoding="utf-8"?>
-<ds:datastoreItem xmlns:ds="http://schemas.openxmlformats.org/officeDocument/2006/customXml" ds:itemID="{7781BD31-CE83-4D7F-8016-E4A84E9C0009}">
-  <ds:schemaRefs>
-    <ds:schemaRef ds:uri="http://schemas.microsoft.com/office/2006/metadata/contentType"/>
-    <ds:schemaRef ds:uri="http://schemas.microsoft.com/office/2006/metadata/properties/metaAttributes"/>
-    <ds:schemaRef ds:uri="http://www.w3.org/2001/XMLSchema"/>
-    <ds:schemaRef ds:uri="http://schemas.microsoft.com/office/2006/metadata/properties"/>
-    <ds:schemaRef ds:uri="bd8a7863-124a-4c4e-bde3-c6b6be73c304"/>
-    <ds:schemaRef ds:uri="ca7ed56c-5223-4565-918f-d1925b7db60b"/>
-    <ds:schemaRef ds:uri="http://schemas.microsoft.com/office/2006/documentManagement/types"/>
-    <ds:schemaRef ds:uri="http://schemas.microsoft.com/office/infopath/2007/PartnerControls"/>
-    <ds:schemaRef ds:uri="http://schemas.openxmlformats.org/package/2006/metadata/core-properties"/>
-    <ds:schemaRef ds:uri="http://purl.org/dc/elements/1.1/"/>
-    <ds:schemaRef ds:uri="http://purl.org/dc/terms/"/>
-    <ds:schemaRef ds:uri="http://schemas.microsoft.com/internal/obd"/>
-  </ds:schemaRefs>
-</ds:datastoreItem>
+<ds:datastoreItem xmlns:ds="http://schemas.openxmlformats.org/officeDocument/2006/customXml" ds:itemID="{684D090A-CE21-44C9-B2A1-A6AAED55BC99}"/>
 </file>
</xml_diff>